<commit_message>
Version Control Commit B2
</commit_message>
<xml_diff>
--- a/A4 Resources 2022/UATB2.docx
+++ b/A4 Resources 2022/UATB2.docx
@@ -2162,27 +2162,7 @@
           <w:bCs w:val="0"/>
           <w:color w:val="000000"/>
         </w:rPr>
-        <w:t xml:space="preserve">From my understanding of the problem. My guess is that the loan limit and </w:t>
-      </w:r>
-      <w:r>
-        <w:rPr>
-          <w:rStyle w:val="Strong"/>
-          <w:rFonts w:ascii="Source Sans Pro" w:hAnsi="Source Sans Pro"/>
-          <w:b w:val="0"/>
-          <w:bCs w:val="0"/>
-          <w:color w:val="000000"/>
-        </w:rPr>
-        <w:t xml:space="preserve">the amount of loans </w:t>
-      </w:r>
-      <w:r>
-        <w:rPr>
-          <w:rStyle w:val="Strong"/>
-          <w:rFonts w:ascii="Source Sans Pro" w:hAnsi="Source Sans Pro"/>
-          <w:b w:val="0"/>
-          <w:bCs w:val="0"/>
-          <w:color w:val="000000"/>
-        </w:rPr>
-        <w:t xml:space="preserve">for a single user have been acknowledged by the program </w:t>
+        <w:t xml:space="preserve">From my understanding of the problem. My guess is that the loan limit and the amount of loans for a single user have been acknowledged by the program </w:t>
       </w:r>
       <w:proofErr w:type="gramStart"/>
       <w:r>
@@ -2513,6 +2493,7 @@
           <w:rFonts w:ascii="Source Sans Pro" w:hAnsi="Source Sans Pro"/>
           <w:b w:val="0"/>
           <w:bCs w:val="0"/>
+          <w:noProof/>
           <w:color w:val="000000"/>
         </w:rPr>
         <w:drawing>
@@ -2762,7 +2743,7 @@
           <w:bCs/>
           <w:lang w:val="en-AU"/>
         </w:rPr>
-        <w:t xml:space="preserve">Expected that the program will display a loan limit of 2 </w:t>
+        <w:t>Expected that the program will display a loan limit of 2 and patron number of loans will be 5</w:t>
       </w:r>
       <w:r>
         <w:rPr>
@@ -2770,36 +2751,29 @@
           <w:bCs/>
           <w:lang w:val="en-AU"/>
         </w:rPr>
-        <w:t>and patron number of loans will be 5</w:t>
-      </w:r>
-      <w:r>
-        <w:rPr>
-          <w:b/>
-          <w:bCs/>
-          <w:lang w:val="en-AU"/>
-        </w:rPr>
         <w:t>) PASS</w:t>
       </w:r>
     </w:p>
     <w:p>
       <w:pPr>
-        <w:ind w:left="-1134"/>
-        <w:rPr>
-          <w:rStyle w:val="Strong"/>
-          <w:rFonts w:ascii="Source Sans Pro" w:hAnsi="Source Sans Pro"/>
-          <w:color w:val="000000"/>
-        </w:rPr>
-      </w:pPr>
-      <w:r>
-        <w:rPr>
-          <w:rStyle w:val="Strong"/>
-          <w:rFonts w:ascii="Source Sans Pro" w:hAnsi="Source Sans Pro"/>
+        <w:ind w:left="-709"/>
+        <w:rPr>
+          <w:rStyle w:val="Strong"/>
+          <w:rFonts w:ascii="Source Sans Pro" w:hAnsi="Source Sans Pro"/>
+          <w:color w:val="000000"/>
+        </w:rPr>
+      </w:pPr>
+      <w:r>
+        <w:rPr>
+          <w:rStyle w:val="Strong"/>
+          <w:rFonts w:ascii="Source Sans Pro" w:hAnsi="Source Sans Pro"/>
+          <w:noProof/>
           <w:color w:val="000000"/>
         </w:rPr>
         <w:drawing>
-          <wp:inline distT="0" distB="0" distL="0" distR="0" wp14:anchorId="30F25BDB" wp14:editId="0C02C965">
-            <wp:extent cx="7239000" cy="5670819"/>
-            <wp:effectExtent l="0" t="0" r="0" b="6350"/>
+          <wp:inline distT="0" distB="0" distL="0" distR="0" wp14:anchorId="30F25BDB" wp14:editId="65663C47">
+            <wp:extent cx="6343650" cy="4969428"/>
+            <wp:effectExtent l="0" t="0" r="0" b="3175"/>
             <wp:docPr id="10" name="Picture 10" descr="Text&#10;&#10;Description automatically generated"/>
             <wp:cNvGraphicFramePr>
               <a:graphicFrameLocks xmlns:a="http://schemas.openxmlformats.org/drawingml/2006/main" noChangeAspect="1"/>
@@ -2820,7 +2794,7 @@
                   <pic:spPr>
                     <a:xfrm>
                       <a:off x="0" y="0"/>
-                      <a:ext cx="7246686" cy="5676840"/>
+                      <a:ext cx="6358943" cy="4981408"/>
                     </a:xfrm>
                     <a:prstGeom prst="rect">
                       <a:avLst/>
@@ -2835,6 +2809,16 @@
     </w:p>
     <w:p>
       <w:pPr>
+        <w:ind w:left="-709"/>
+        <w:rPr>
+          <w:rStyle w:val="Strong"/>
+          <w:rFonts w:ascii="Source Sans Pro" w:hAnsi="Source Sans Pro"/>
+          <w:color w:val="000000"/>
+        </w:rPr>
+      </w:pPr>
+    </w:p>
+    <w:p>
+      <w:pPr>
         <w:rPr>
           <w:rStyle w:val="Strong"/>
           <w:rFonts w:ascii="Source Sans Pro" w:hAnsi="Source Sans Pro"/>
@@ -2856,54 +2840,79 @@
     </w:p>
     <w:p>
       <w:pPr>
-        <w:rPr>
-          <w:rStyle w:val="Strong"/>
-          <w:rFonts w:ascii="Source Sans Pro" w:hAnsi="Source Sans Pro"/>
-          <w:b w:val="0"/>
-          <w:bCs w:val="0"/>
-          <w:color w:val="000000"/>
-        </w:rPr>
-      </w:pPr>
-    </w:p>
-    <w:p>
-      <w:pPr>
-        <w:rPr>
-          <w:rStyle w:val="Strong"/>
-          <w:rFonts w:ascii="Source Sans Pro" w:hAnsi="Source Sans Pro"/>
-          <w:b w:val="0"/>
-          <w:bCs w:val="0"/>
-          <w:color w:val="000000"/>
-        </w:rPr>
-      </w:pPr>
-      <w:r>
-        <w:rPr>
-          <w:rStyle w:val="Strong"/>
-          <w:rFonts w:ascii="Source Sans Pro" w:hAnsi="Source Sans Pro"/>
-          <w:b w:val="0"/>
-          <w:bCs w:val="0"/>
-          <w:color w:val="000000"/>
-        </w:rPr>
-        <w:t>Commit of UATB</w:t>
-      </w:r>
-      <w:r>
-        <w:rPr>
-          <w:rStyle w:val="Strong"/>
-          <w:rFonts w:ascii="Source Sans Pro" w:hAnsi="Source Sans Pro"/>
-          <w:b w:val="0"/>
-          <w:bCs w:val="0"/>
-          <w:color w:val="000000"/>
-        </w:rPr>
-        <w:t>2</w:t>
-      </w:r>
-      <w:r>
-        <w:rPr>
-          <w:rStyle w:val="Strong"/>
-          <w:rFonts w:ascii="Source Sans Pro" w:hAnsi="Source Sans Pro"/>
-          <w:b w:val="0"/>
-          <w:bCs w:val="0"/>
-          <w:color w:val="000000"/>
-        </w:rPr>
-        <w:t xml:space="preserve"> doc to Version Control Repo</w:t>
+        <w:ind w:left="-993"/>
+        <w:rPr>
+          <w:rStyle w:val="Strong"/>
+          <w:rFonts w:ascii="Source Sans Pro" w:hAnsi="Source Sans Pro"/>
+          <w:b w:val="0"/>
+          <w:bCs w:val="0"/>
+          <w:color w:val="000000"/>
+        </w:rPr>
+      </w:pPr>
+      <w:r>
+        <w:rPr>
+          <w:rStyle w:val="Strong"/>
+          <w:rFonts w:ascii="Source Sans Pro" w:hAnsi="Source Sans Pro"/>
+          <w:b w:val="0"/>
+          <w:bCs w:val="0"/>
+          <w:color w:val="000000"/>
+        </w:rPr>
+        <w:drawing>
+          <wp:inline distT="0" distB="0" distL="0" distR="0" wp14:anchorId="4BD63352" wp14:editId="22692B20">
+            <wp:extent cx="6989791" cy="2933700"/>
+            <wp:effectExtent l="0" t="0" r="1905" b="0"/>
+            <wp:docPr id="7" name="Picture 7"/>
+            <wp:cNvGraphicFramePr>
+              <a:graphicFrameLocks xmlns:a="http://schemas.openxmlformats.org/drawingml/2006/main" noChangeAspect="1"/>
+            </wp:cNvGraphicFramePr>
+            <a:graphic xmlns:a="http://schemas.openxmlformats.org/drawingml/2006/main">
+              <a:graphicData uri="http://schemas.openxmlformats.org/drawingml/2006/picture">
+                <pic:pic xmlns:pic="http://schemas.openxmlformats.org/drawingml/2006/picture">
+                  <pic:nvPicPr>
+                    <pic:cNvPr id="1" name=""/>
+                    <pic:cNvPicPr/>
+                  </pic:nvPicPr>
+                  <pic:blipFill>
+                    <a:blip r:embed="rId14"/>
+                    <a:stretch>
+                      <a:fillRect/>
+                    </a:stretch>
+                  </pic:blipFill>
+                  <pic:spPr>
+                    <a:xfrm>
+                      <a:off x="0" y="0"/>
+                      <a:ext cx="7045509" cy="2957085"/>
+                    </a:xfrm>
+                    <a:prstGeom prst="rect">
+                      <a:avLst/>
+                    </a:prstGeom>
+                  </pic:spPr>
+                </pic:pic>
+              </a:graphicData>
+            </a:graphic>
+          </wp:inline>
+        </w:drawing>
+      </w:r>
+    </w:p>
+    <w:p>
+      <w:pPr>
+        <w:rPr>
+          <w:rStyle w:val="Strong"/>
+          <w:rFonts w:ascii="Source Sans Pro" w:hAnsi="Source Sans Pro"/>
+          <w:b w:val="0"/>
+          <w:bCs w:val="0"/>
+          <w:color w:val="000000"/>
+        </w:rPr>
+      </w:pPr>
+      <w:r>
+        <w:rPr>
+          <w:rStyle w:val="Strong"/>
+          <w:rFonts w:ascii="Source Sans Pro" w:hAnsi="Source Sans Pro"/>
+          <w:b w:val="0"/>
+          <w:bCs w:val="0"/>
+          <w:color w:val="000000"/>
+        </w:rPr>
+        <w:t>Commit of UATB2 doc to Version Control Repo</w:t>
       </w:r>
     </w:p>
     <w:p>
@@ -3097,7 +3106,6 @@
           <w:bCs w:val="0"/>
           <w:color w:val="000000"/>
         </w:rPr>
-        <w:lastRenderedPageBreak/>
         <w:t>T0:</w:t>
       </w:r>
     </w:p>

</xml_diff>

<commit_message>
Code commit and Resolution of B2
</commit_message>
<xml_diff>
--- a/A4 Resources 2022/UATB2.docx
+++ b/A4 Resources 2022/UATB2.docx
@@ -467,21 +467,7 @@
         <w:rPr>
           <w:lang w:val="en-AU"/>
         </w:rPr>
-        <w:t xml:space="preserve"> reached in one </w:t>
-      </w:r>
-      <w:proofErr w:type="gramStart"/>
-      <w:r>
-        <w:rPr>
-          <w:lang w:val="en-AU"/>
-        </w:rPr>
-        <w:t>session</w:t>
-      </w:r>
-      <w:proofErr w:type="gramEnd"/>
-      <w:r>
-        <w:rPr>
-          <w:lang w:val="en-AU"/>
-        </w:rPr>
-        <w:t xml:space="preserve"> but a separate session allows the patron to </w:t>
+        <w:t xml:space="preserve"> reached in one session but a separate session allows the patron to </w:t>
       </w:r>
       <w:r>
         <w:rPr>
@@ -536,15 +522,7 @@
         <w:pStyle w:val="ListBullet"/>
       </w:pPr>
       <w:r>
-        <w:t xml:space="preserve">The test is used to determine which part of the program is faulty and needs adjustment </w:t>
-      </w:r>
-      <w:proofErr w:type="gramStart"/>
-      <w:r>
-        <w:t>in order to</w:t>
-      </w:r>
-      <w:proofErr w:type="gramEnd"/>
-      <w:r>
-        <w:t xml:space="preserve"> function as intended</w:t>
+        <w:t>The test is used to determine which part of the program is faulty and needs adjustment in order to function as intended</w:t>
       </w:r>
     </w:p>
     <w:p>
@@ -1211,13 +1189,8 @@
           </w:tcPr>
           <w:p>
             <w:r>
-              <w:t xml:space="preserve">Loan limit must be </w:t>
-            </w:r>
-            <w:proofErr w:type="gramStart"/>
-            <w:r>
-              <w:t>reached</w:t>
-            </w:r>
-            <w:proofErr w:type="gramEnd"/>
+              <w:t>Loan limit must be reached</w:t>
+            </w:r>
             <w:r>
               <w:t xml:space="preserve"> and item not applied</w:t>
             </w:r>
@@ -1261,15 +1234,7 @@
           </w:tcPr>
           <w:p>
             <w:r>
-              <w:t xml:space="preserve">Because the patron’s loan limit has been reached, an error should be </w:t>
-            </w:r>
-            <w:proofErr w:type="gramStart"/>
-            <w:r>
-              <w:t>returned</w:t>
-            </w:r>
-            <w:proofErr w:type="gramEnd"/>
-            <w:r>
-              <w:t xml:space="preserve"> and an item cannot be borrowed</w:t>
+              <w:t>Because the patron’s loan limit has been reached, an error should be returned and an item cannot be borrowed</w:t>
             </w:r>
           </w:p>
         </w:tc>
@@ -2174,29 +2139,7 @@
           <w:bCs w:val="0"/>
           <w:color w:val="000000"/>
         </w:rPr>
-        <w:t xml:space="preserve">From my understanding of the problem. My guess is that the loan limit and the amount of loans for a single user have been acknowledged by the program </w:t>
-      </w:r>
-      <w:proofErr w:type="gramStart"/>
-      <w:r>
-        <w:rPr>
-          <w:rStyle w:val="Strong"/>
-          <w:rFonts w:ascii="Source Sans Pro" w:hAnsi="Source Sans Pro"/>
-          <w:b w:val="0"/>
-          <w:bCs w:val="0"/>
-          <w:color w:val="000000"/>
-        </w:rPr>
-        <w:t>and</w:t>
-      </w:r>
-      <w:proofErr w:type="gramEnd"/>
-      <w:r>
-        <w:rPr>
-          <w:rStyle w:val="Strong"/>
-          <w:rFonts w:ascii="Source Sans Pro" w:hAnsi="Source Sans Pro"/>
-          <w:b w:val="0"/>
-          <w:bCs w:val="0"/>
-          <w:color w:val="000000"/>
-        </w:rPr>
-        <w:t xml:space="preserve"> but </w:t>
+        <w:t xml:space="preserve">From my understanding of the problem. My guess is that the loan limit and the amount of loans for a single user have been acknowledged by the program and but </w:t>
       </w:r>
       <w:r>
         <w:rPr>
@@ -2245,29 +2188,7 @@
           <w:bCs w:val="0"/>
           <w:color w:val="000000"/>
         </w:rPr>
-        <w:t xml:space="preserve"> I will be applying multiple loans to a single user and investigate if the program has </w:t>
-      </w:r>
-      <w:proofErr w:type="gramStart"/>
-      <w:r>
-        <w:rPr>
-          <w:rStyle w:val="Strong"/>
-          <w:rFonts w:ascii="Source Sans Pro" w:hAnsi="Source Sans Pro"/>
-          <w:b w:val="0"/>
-          <w:bCs w:val="0"/>
-          <w:color w:val="000000"/>
-        </w:rPr>
-        <w:t>acknowledge</w:t>
-      </w:r>
-      <w:proofErr w:type="gramEnd"/>
-      <w:r>
-        <w:rPr>
-          <w:rStyle w:val="Strong"/>
-          <w:rFonts w:ascii="Source Sans Pro" w:hAnsi="Source Sans Pro"/>
-          <w:b w:val="0"/>
-          <w:bCs w:val="0"/>
-          <w:color w:val="000000"/>
-        </w:rPr>
-        <w:t xml:space="preserve"> that the user has more than the accepted amount of loans</w:t>
+        <w:t xml:space="preserve"> I will be applying multiple loans to a single user and investigate if the program has acknowledge that the user has more than the accepted amount of loans</w:t>
       </w:r>
     </w:p>
     <w:p>
@@ -2322,7 +2243,6 @@
         <w:t xml:space="preserve"> Below is the test I have conducted on the </w:t>
       </w:r>
       <w:proofErr w:type="spellStart"/>
-      <w:proofErr w:type="gramStart"/>
       <w:r>
         <w:rPr>
           <w:rStyle w:val="Strong"/>
@@ -2334,7 +2254,6 @@
         <w:t>library.getLoanLimit</w:t>
       </w:r>
       <w:proofErr w:type="spellEnd"/>
-      <w:proofErr w:type="gramEnd"/>
       <w:r>
         <w:rPr>
           <w:rStyle w:val="Strong"/>
@@ -2402,7 +2321,6 @@
         <w:t xml:space="preserve">Testing </w:t>
       </w:r>
       <w:proofErr w:type="spellStart"/>
-      <w:proofErr w:type="gramStart"/>
       <w:r>
         <w:rPr>
           <w:rStyle w:val="Strong"/>
@@ -2412,7 +2330,6 @@
         <w:t>library.getLoanLimit</w:t>
       </w:r>
       <w:proofErr w:type="spellEnd"/>
-      <w:proofErr w:type="gramEnd"/>
       <w:r>
         <w:rPr>
           <w:rStyle w:val="Strong"/>
@@ -2680,7 +2597,6 @@
         <w:t xml:space="preserve">Testing </w:t>
       </w:r>
       <w:proofErr w:type="spellStart"/>
-      <w:proofErr w:type="gramStart"/>
       <w:r>
         <w:rPr>
           <w:rStyle w:val="Strong"/>
@@ -2690,7 +2606,6 @@
         <w:t>library.getLoanLimit</w:t>
       </w:r>
       <w:proofErr w:type="spellEnd"/>
-      <w:proofErr w:type="gramEnd"/>
       <w:r>
         <w:rPr>
           <w:rStyle w:val="Strong"/>
@@ -3221,29 +3136,7 @@
           <w:bCs w:val="0"/>
           <w:color w:val="000000"/>
         </w:rPr>
-        <w:t xml:space="preserve"> from a method that is made to enforce the loan </w:t>
-      </w:r>
-      <w:proofErr w:type="gramStart"/>
-      <w:r>
-        <w:rPr>
-          <w:rStyle w:val="Strong"/>
-          <w:rFonts w:ascii="Source Sans Pro" w:hAnsi="Source Sans Pro"/>
-          <w:b w:val="0"/>
-          <w:bCs w:val="0"/>
-          <w:color w:val="000000"/>
-        </w:rPr>
-        <w:t>limit</w:t>
-      </w:r>
-      <w:proofErr w:type="gramEnd"/>
-      <w:r>
-        <w:rPr>
-          <w:rStyle w:val="Strong"/>
-          <w:rFonts w:ascii="Source Sans Pro" w:hAnsi="Source Sans Pro"/>
-          <w:b w:val="0"/>
-          <w:bCs w:val="0"/>
-          <w:color w:val="000000"/>
-        </w:rPr>
-        <w:t xml:space="preserve"> but it does not have the correct implementation to do so. I suspect that the bug is located or caused by the library.java file or the BorrowItemControl.java file which implements the borrowing of items. </w:t>
+        <w:t xml:space="preserve"> from a method that is made to enforce the loan limit but it does not have the correct implementation to do so. I suspect that the bug is located or caused by the library.java file or the BorrowItemControl.java file which implements the borrowing of items. </w:t>
       </w:r>
     </w:p>
     <w:p>
@@ -4140,142 +4033,815 @@
         <w:t xml:space="preserve">Version control: </w:t>
       </w:r>
     </w:p>
+    <w:p>
+      <w:r>
+        <w:drawing>
+          <wp:inline distT="0" distB="0" distL="0" distR="0" wp14:anchorId="578EA4AD" wp14:editId="260B02A9">
+            <wp:extent cx="5727700" cy="3002280"/>
+            <wp:effectExtent l="0" t="0" r="6350" b="7620"/>
+            <wp:docPr id="23" name="Picture 23" descr="A screenshot of a computer&#10;&#10;Description automatically generated with medium confidence"/>
+            <wp:cNvGraphicFramePr>
+              <a:graphicFrameLocks xmlns:a="http://schemas.openxmlformats.org/drawingml/2006/main" noChangeAspect="1"/>
+            </wp:cNvGraphicFramePr>
+            <a:graphic xmlns:a="http://schemas.openxmlformats.org/drawingml/2006/main">
+              <a:graphicData uri="http://schemas.openxmlformats.org/drawingml/2006/picture">
+                <pic:pic xmlns:pic="http://schemas.openxmlformats.org/drawingml/2006/picture">
+                  <pic:nvPicPr>
+                    <pic:cNvPr id="23" name="Picture 23" descr="A screenshot of a computer&#10;&#10;Description automatically generated with medium confidence"/>
+                    <pic:cNvPicPr/>
+                  </pic:nvPicPr>
+                  <pic:blipFill>
+                    <a:blip r:embed="rId25"/>
+                    <a:stretch>
+                      <a:fillRect/>
+                    </a:stretch>
+                  </pic:blipFill>
+                  <pic:spPr>
+                    <a:xfrm>
+                      <a:off x="0" y="0"/>
+                      <a:ext cx="5727700" cy="3002280"/>
+                    </a:xfrm>
+                    <a:prstGeom prst="rect">
+                      <a:avLst/>
+                    </a:prstGeom>
+                  </pic:spPr>
+                </pic:pic>
+              </a:graphicData>
+            </a:graphic>
+          </wp:inline>
+        </w:drawing>
+      </w:r>
+    </w:p>
+    <w:p>
+      <w:pPr>
+        <w:rPr>
+          <w:rStyle w:val="Strong"/>
+          <w:rFonts w:ascii="Source Sans Pro" w:hAnsi="Source Sans Pro"/>
+          <w:color w:val="FF0000"/>
+        </w:rPr>
+      </w:pPr>
+      <w:r>
+        <w:rPr>
+          <w:rStyle w:val="Strong"/>
+          <w:rFonts w:ascii="Source Sans Pro" w:hAnsi="Source Sans Pro"/>
+          <w:color w:val="FF0000"/>
+        </w:rPr>
+        <w:t>Resolution</w:t>
+      </w:r>
+    </w:p>
+    <w:p>
+      <w:pPr>
+        <w:rPr>
+          <w:rStyle w:val="Strong"/>
+          <w:rFonts w:ascii="Source Sans Pro" w:hAnsi="Source Sans Pro"/>
+          <w:b w:val="0"/>
+          <w:bCs w:val="0"/>
+          <w:color w:val="000000"/>
+        </w:rPr>
+      </w:pPr>
+      <w:r>
+        <w:rPr>
+          <w:rStyle w:val="Strong"/>
+          <w:rFonts w:ascii="Source Sans Pro" w:hAnsi="Source Sans Pro"/>
+          <w:color w:val="000000"/>
+        </w:rPr>
+        <w:t xml:space="preserve">H0: </w:t>
+      </w:r>
+      <w:r>
+        <w:rPr>
+          <w:rStyle w:val="Strong"/>
+          <w:rFonts w:ascii="Source Sans Pro" w:hAnsi="Source Sans Pro"/>
+          <w:b w:val="0"/>
+          <w:bCs w:val="0"/>
+          <w:color w:val="000000"/>
+        </w:rPr>
+        <w:t xml:space="preserve">After using the tracing method to determine the location of the infected code. The code modifications have been applied and a JUNIT test will be done to make sure that no more than two loans are allowed to be held by a single patron. </w:t>
+      </w:r>
+    </w:p>
+    <w:p>
+      <w:pPr>
+        <w:rPr>
+          <w:rStyle w:val="Strong"/>
+          <w:rFonts w:ascii="Source Sans Pro" w:hAnsi="Source Sans Pro"/>
+          <w:b w:val="0"/>
+          <w:bCs w:val="0"/>
+          <w:color w:val="000000"/>
+        </w:rPr>
+      </w:pPr>
+      <w:r>
+        <w:rPr>
+          <w:rStyle w:val="Strong"/>
+          <w:rFonts w:ascii="Source Sans Pro" w:hAnsi="Source Sans Pro"/>
+          <w:color w:val="000000"/>
+        </w:rPr>
+        <w:t>T0:</w:t>
+      </w:r>
+      <w:r>
+        <w:rPr>
+          <w:rStyle w:val="Strong"/>
+          <w:rFonts w:ascii="Source Sans Pro" w:hAnsi="Source Sans Pro"/>
+          <w:color w:val="000000"/>
+        </w:rPr>
+        <w:t xml:space="preserve"> </w:t>
+      </w:r>
+      <w:r>
+        <w:rPr>
+          <w:rStyle w:val="Strong"/>
+          <w:rFonts w:ascii="Source Sans Pro" w:hAnsi="Source Sans Pro"/>
+          <w:b w:val="0"/>
+          <w:bCs w:val="0"/>
+          <w:color w:val="000000"/>
+        </w:rPr>
+        <w:t>This test will be a repeat of the first JUNIT test to determine whether the code error has been resolved or not.</w:t>
+      </w:r>
+    </w:p>
+    <w:p>
+      <w:pPr>
+        <w:rPr>
+          <w:rStyle w:val="Strong"/>
+          <w:rFonts w:ascii="Source Sans Pro" w:hAnsi="Source Sans Pro"/>
+          <w:color w:val="000000"/>
+        </w:rPr>
+      </w:pPr>
+      <w:r>
+        <w:rPr>
+          <w:rStyle w:val="Strong"/>
+          <w:rFonts w:ascii="Source Sans Pro" w:hAnsi="Source Sans Pro"/>
+          <w:color w:val="000000"/>
+        </w:rPr>
+        <w:t>The test conducted determines if the patron is capable of having more than two loans</w:t>
+      </w:r>
+      <w:r>
+        <w:rPr>
+          <w:rStyle w:val="Strong"/>
+          <w:rFonts w:ascii="Source Sans Pro" w:hAnsi="Source Sans Pro"/>
+          <w:color w:val="000000"/>
+        </w:rPr>
+        <w:t xml:space="preserve"> (the result should be false)</w:t>
+      </w:r>
+    </w:p>
+    <w:p>
+      <w:pPr>
+        <w:rPr>
+          <w:rStyle w:val="Strong"/>
+          <w:rFonts w:ascii="Source Sans Pro" w:hAnsi="Source Sans Pro"/>
+          <w:b w:val="0"/>
+          <w:bCs w:val="0"/>
+          <w:color w:val="000000"/>
+        </w:rPr>
+      </w:pPr>
+      <w:r>
+        <w:rPr>
+          <w:rStyle w:val="Strong"/>
+          <w:rFonts w:ascii="Source Sans Pro" w:hAnsi="Source Sans Pro"/>
+          <w:b w:val="0"/>
+          <w:bCs w:val="0"/>
+          <w:color w:val="000000"/>
+        </w:rPr>
+        <w:drawing>
+          <wp:inline distT="0" distB="0" distL="0" distR="0" wp14:anchorId="4BB9D134" wp14:editId="2CD125F4">
+            <wp:extent cx="5073162" cy="4106901"/>
+            <wp:effectExtent l="0" t="0" r="0" b="8255"/>
+            <wp:docPr id="24" name="Picture 24" descr="Text&#10;&#10;Description automatically generated"/>
+            <wp:cNvGraphicFramePr>
+              <a:graphicFrameLocks xmlns:a="http://schemas.openxmlformats.org/drawingml/2006/main" noChangeAspect="1"/>
+            </wp:cNvGraphicFramePr>
+            <a:graphic xmlns:a="http://schemas.openxmlformats.org/drawingml/2006/main">
+              <a:graphicData uri="http://schemas.openxmlformats.org/drawingml/2006/picture">
+                <pic:pic xmlns:pic="http://schemas.openxmlformats.org/drawingml/2006/picture">
+                  <pic:nvPicPr>
+                    <pic:cNvPr id="24" name="Picture 24" descr="Text&#10;&#10;Description automatically generated"/>
+                    <pic:cNvPicPr/>
+                  </pic:nvPicPr>
+                  <pic:blipFill>
+                    <a:blip r:embed="rId26"/>
+                    <a:stretch>
+                      <a:fillRect/>
+                    </a:stretch>
+                  </pic:blipFill>
+                  <pic:spPr>
+                    <a:xfrm>
+                      <a:off x="0" y="0"/>
+                      <a:ext cx="5108405" cy="4135431"/>
+                    </a:xfrm>
+                    <a:prstGeom prst="rect">
+                      <a:avLst/>
+                    </a:prstGeom>
+                  </pic:spPr>
+                </pic:pic>
+              </a:graphicData>
+            </a:graphic>
+          </wp:inline>
+        </w:drawing>
+      </w:r>
+    </w:p>
+    <w:p>
+      <w:pPr>
+        <w:rPr>
+          <w:rStyle w:val="Strong"/>
+          <w:rFonts w:ascii="Source Sans Pro" w:hAnsi="Source Sans Pro"/>
+          <w:color w:val="000000"/>
+        </w:rPr>
+      </w:pPr>
+      <w:r>
+        <w:rPr>
+          <w:rStyle w:val="Strong"/>
+          <w:rFonts w:ascii="Source Sans Pro" w:hAnsi="Source Sans Pro"/>
+          <w:color w:val="000000"/>
+        </w:rPr>
+        <w:lastRenderedPageBreak/>
+        <w:t>Furthermore, the number of loans remaining for the patron should equal 0:</w:t>
+      </w:r>
+    </w:p>
+    <w:p>
+      <w:pPr>
+        <w:rPr>
+          <w:rStyle w:val="Strong"/>
+          <w:rFonts w:ascii="Source Sans Pro" w:hAnsi="Source Sans Pro"/>
+          <w:b w:val="0"/>
+          <w:bCs w:val="0"/>
+          <w:color w:val="000000"/>
+        </w:rPr>
+      </w:pPr>
+      <w:r>
+        <w:rPr>
+          <w:rStyle w:val="Strong"/>
+          <w:rFonts w:ascii="Source Sans Pro" w:hAnsi="Source Sans Pro"/>
+          <w:b w:val="0"/>
+          <w:bCs w:val="0"/>
+          <w:color w:val="000000"/>
+        </w:rPr>
+        <w:drawing>
+          <wp:inline distT="0" distB="0" distL="0" distR="0" wp14:anchorId="04D822B5" wp14:editId="57A3C322">
+            <wp:extent cx="5727700" cy="4462780"/>
+            <wp:effectExtent l="0" t="0" r="6350" b="0"/>
+            <wp:docPr id="25" name="Picture 25" descr="Text&#10;&#10;Description automatically generated"/>
+            <wp:cNvGraphicFramePr>
+              <a:graphicFrameLocks xmlns:a="http://schemas.openxmlformats.org/drawingml/2006/main" noChangeAspect="1"/>
+            </wp:cNvGraphicFramePr>
+            <a:graphic xmlns:a="http://schemas.openxmlformats.org/drawingml/2006/main">
+              <a:graphicData uri="http://schemas.openxmlformats.org/drawingml/2006/picture">
+                <pic:pic xmlns:pic="http://schemas.openxmlformats.org/drawingml/2006/picture">
+                  <pic:nvPicPr>
+                    <pic:cNvPr id="25" name="Picture 25" descr="Text&#10;&#10;Description automatically generated"/>
+                    <pic:cNvPicPr/>
+                  </pic:nvPicPr>
+                  <pic:blipFill>
+                    <a:blip r:embed="rId27"/>
+                    <a:stretch>
+                      <a:fillRect/>
+                    </a:stretch>
+                  </pic:blipFill>
+                  <pic:spPr>
+                    <a:xfrm>
+                      <a:off x="0" y="0"/>
+                      <a:ext cx="5727700" cy="4462780"/>
+                    </a:xfrm>
+                    <a:prstGeom prst="rect">
+                      <a:avLst/>
+                    </a:prstGeom>
+                  </pic:spPr>
+                </pic:pic>
+              </a:graphicData>
+            </a:graphic>
+          </wp:inline>
+        </w:drawing>
+      </w:r>
+    </w:p>
+    <w:p>
+      <w:pPr>
+        <w:rPr>
+          <w:rStyle w:val="Strong"/>
+          <w:rFonts w:ascii="Source Sans Pro" w:hAnsi="Source Sans Pro"/>
+          <w:b w:val="0"/>
+          <w:bCs w:val="0"/>
+          <w:color w:val="000000"/>
+        </w:rPr>
+      </w:pPr>
+    </w:p>
+    <w:p>
+      <w:pPr>
+        <w:rPr>
+          <w:rStyle w:val="Strong"/>
+          <w:rFonts w:ascii="Source Sans Pro" w:hAnsi="Source Sans Pro"/>
+          <w:b w:val="0"/>
+          <w:bCs w:val="0"/>
+          <w:color w:val="000000"/>
+        </w:rPr>
+      </w:pPr>
+    </w:p>
+    <w:p>
+      <w:pPr>
+        <w:rPr>
+          <w:rStyle w:val="Strong"/>
+          <w:rFonts w:ascii="Source Sans Pro" w:hAnsi="Source Sans Pro"/>
+          <w:b w:val="0"/>
+          <w:bCs w:val="0"/>
+          <w:color w:val="000000"/>
+        </w:rPr>
+      </w:pPr>
+    </w:p>
+    <w:p>
+      <w:pPr>
+        <w:rPr>
+          <w:rStyle w:val="Strong"/>
+          <w:rFonts w:ascii="Source Sans Pro" w:hAnsi="Source Sans Pro"/>
+          <w:b w:val="0"/>
+          <w:bCs w:val="0"/>
+          <w:color w:val="000000"/>
+        </w:rPr>
+      </w:pPr>
+    </w:p>
+    <w:p>
+      <w:pPr>
+        <w:rPr>
+          <w:rStyle w:val="Strong"/>
+          <w:rFonts w:ascii="Source Sans Pro" w:hAnsi="Source Sans Pro"/>
+          <w:b w:val="0"/>
+          <w:bCs w:val="0"/>
+          <w:color w:val="000000"/>
+        </w:rPr>
+      </w:pPr>
+    </w:p>
+    <w:p>
+      <w:pPr>
+        <w:rPr>
+          <w:rStyle w:val="Strong"/>
+          <w:rFonts w:ascii="Source Sans Pro" w:hAnsi="Source Sans Pro"/>
+          <w:b w:val="0"/>
+          <w:bCs w:val="0"/>
+          <w:color w:val="000000"/>
+        </w:rPr>
+      </w:pPr>
+    </w:p>
+    <w:p>
+      <w:pPr>
+        <w:rPr>
+          <w:rStyle w:val="Strong"/>
+          <w:rFonts w:ascii="Source Sans Pro" w:hAnsi="Source Sans Pro"/>
+          <w:b w:val="0"/>
+          <w:bCs w:val="0"/>
+          <w:color w:val="000000"/>
+        </w:rPr>
+      </w:pPr>
+    </w:p>
+    <w:p>
+      <w:pPr>
+        <w:rPr>
+          <w:rStyle w:val="Strong"/>
+          <w:rFonts w:ascii="Source Sans Pro" w:hAnsi="Source Sans Pro"/>
+          <w:b w:val="0"/>
+          <w:bCs w:val="0"/>
+          <w:color w:val="000000"/>
+        </w:rPr>
+      </w:pPr>
+    </w:p>
+    <w:p>
+      <w:pPr>
+        <w:rPr>
+          <w:rStyle w:val="Strong"/>
+          <w:rFonts w:ascii="Source Sans Pro" w:hAnsi="Source Sans Pro"/>
+          <w:b w:val="0"/>
+          <w:bCs w:val="0"/>
+          <w:color w:val="000000"/>
+        </w:rPr>
+      </w:pPr>
+    </w:p>
+    <w:p>
+      <w:pPr>
+        <w:rPr>
+          <w:rStyle w:val="Strong"/>
+          <w:rFonts w:ascii="Source Sans Pro" w:hAnsi="Source Sans Pro"/>
+          <w:b w:val="0"/>
+          <w:bCs w:val="0"/>
+          <w:color w:val="000000"/>
+        </w:rPr>
+      </w:pPr>
+    </w:p>
+    <w:p>
+      <w:pPr>
+        <w:rPr>
+          <w:rStyle w:val="Strong"/>
+          <w:rFonts w:ascii="Source Sans Pro" w:hAnsi="Source Sans Pro"/>
+          <w:b w:val="0"/>
+          <w:bCs w:val="0"/>
+          <w:color w:val="000000"/>
+        </w:rPr>
+      </w:pPr>
+    </w:p>
+    <w:p>
+      <w:pPr>
+        <w:rPr>
+          <w:rStyle w:val="Strong"/>
+          <w:rFonts w:ascii="Source Sans Pro" w:hAnsi="Source Sans Pro"/>
+          <w:b w:val="0"/>
+          <w:bCs w:val="0"/>
+          <w:color w:val="000000"/>
+        </w:rPr>
+      </w:pPr>
+    </w:p>
+    <w:p>
+      <w:pPr>
+        <w:rPr>
+          <w:rStyle w:val="Strong"/>
+          <w:rFonts w:ascii="Source Sans Pro" w:hAnsi="Source Sans Pro"/>
+          <w:b w:val="0"/>
+          <w:bCs w:val="0"/>
+          <w:color w:val="000000"/>
+        </w:rPr>
+      </w:pPr>
+    </w:p>
+    <w:p>
+      <w:pPr>
+        <w:rPr>
+          <w:rStyle w:val="Strong"/>
+          <w:rFonts w:ascii="Source Sans Pro" w:hAnsi="Source Sans Pro"/>
+          <w:b w:val="0"/>
+          <w:bCs w:val="0"/>
+          <w:color w:val="000000"/>
+        </w:rPr>
+      </w:pPr>
+    </w:p>
+    <w:p>
+      <w:pPr>
+        <w:rPr>
+          <w:rStyle w:val="Strong"/>
+          <w:rFonts w:ascii="Source Sans Pro" w:hAnsi="Source Sans Pro"/>
+          <w:b w:val="0"/>
+          <w:bCs w:val="0"/>
+          <w:color w:val="000000"/>
+        </w:rPr>
+      </w:pPr>
+    </w:p>
+    <w:p>
+      <w:pPr>
+        <w:rPr>
+          <w:rStyle w:val="Strong"/>
+          <w:rFonts w:ascii="Source Sans Pro" w:hAnsi="Source Sans Pro"/>
+          <w:b w:val="0"/>
+          <w:bCs w:val="0"/>
+          <w:color w:val="000000"/>
+        </w:rPr>
+      </w:pPr>
+    </w:p>
+    <w:p>
+      <w:pPr>
+        <w:rPr>
+          <w:rStyle w:val="Strong"/>
+          <w:rFonts w:ascii="Source Sans Pro" w:hAnsi="Source Sans Pro"/>
+          <w:b w:val="0"/>
+          <w:bCs w:val="0"/>
+          <w:color w:val="000000"/>
+        </w:rPr>
+      </w:pPr>
+    </w:p>
+    <w:p>
+      <w:pPr>
+        <w:rPr>
+          <w:rStyle w:val="Strong"/>
+          <w:rFonts w:ascii="Source Sans Pro" w:hAnsi="Source Sans Pro"/>
+          <w:b w:val="0"/>
+          <w:bCs w:val="0"/>
+          <w:color w:val="000000"/>
+        </w:rPr>
+      </w:pPr>
+    </w:p>
+    <w:p>
+      <w:pPr>
+        <w:rPr>
+          <w:rStyle w:val="Strong"/>
+          <w:rFonts w:ascii="Source Sans Pro" w:hAnsi="Source Sans Pro"/>
+          <w:b w:val="0"/>
+          <w:bCs w:val="0"/>
+          <w:color w:val="000000"/>
+        </w:rPr>
+      </w:pPr>
+    </w:p>
+    <w:p>
+      <w:pPr>
+        <w:rPr>
+          <w:rStyle w:val="Strong"/>
+          <w:rFonts w:ascii="Source Sans Pro" w:hAnsi="Source Sans Pro"/>
+          <w:b w:val="0"/>
+          <w:bCs w:val="0"/>
+          <w:color w:val="000000"/>
+        </w:rPr>
+      </w:pPr>
+    </w:p>
+    <w:p>
+      <w:pPr>
+        <w:rPr>
+          <w:rStyle w:val="Strong"/>
+          <w:rFonts w:ascii="Source Sans Pro" w:hAnsi="Source Sans Pro"/>
+          <w:b w:val="0"/>
+          <w:bCs w:val="0"/>
+          <w:color w:val="000000"/>
+        </w:rPr>
+      </w:pPr>
+    </w:p>
+    <w:p>
+      <w:pPr>
+        <w:rPr>
+          <w:rStyle w:val="Strong"/>
+          <w:rFonts w:ascii="Source Sans Pro" w:hAnsi="Source Sans Pro"/>
+          <w:color w:val="000000"/>
+        </w:rPr>
+      </w:pPr>
+      <w:r>
+        <w:rPr>
+          <w:rStyle w:val="Strong"/>
+          <w:rFonts w:ascii="Source Sans Pro" w:hAnsi="Source Sans Pro"/>
+          <w:color w:val="000000"/>
+        </w:rPr>
+        <w:lastRenderedPageBreak/>
+        <w:t>Because loans can be forcibly applied to the patron, the patron can still obtain more than two loans in JUNIT:</w:t>
+      </w:r>
+    </w:p>
+    <w:p>
+      <w:pPr>
+        <w:rPr>
+          <w:rStyle w:val="Strong"/>
+          <w:rFonts w:ascii="Source Sans Pro" w:hAnsi="Source Sans Pro"/>
+          <w:b w:val="0"/>
+          <w:bCs w:val="0"/>
+          <w:color w:val="000000"/>
+        </w:rPr>
+      </w:pPr>
+      <w:r>
+        <w:rPr>
+          <w:rStyle w:val="Strong"/>
+          <w:rFonts w:ascii="Source Sans Pro" w:hAnsi="Source Sans Pro"/>
+          <w:b w:val="0"/>
+          <w:bCs w:val="0"/>
+          <w:color w:val="000000"/>
+        </w:rPr>
+        <w:drawing>
+          <wp:inline distT="0" distB="0" distL="0" distR="0" wp14:anchorId="2A8CC2D8" wp14:editId="161262A6">
+            <wp:extent cx="5727700" cy="4358005"/>
+            <wp:effectExtent l="0" t="0" r="6350" b="4445"/>
+            <wp:docPr id="26" name="Picture 26" descr="Text&#10;&#10;Description automatically generated"/>
+            <wp:cNvGraphicFramePr>
+              <a:graphicFrameLocks xmlns:a="http://schemas.openxmlformats.org/drawingml/2006/main" noChangeAspect="1"/>
+            </wp:cNvGraphicFramePr>
+            <a:graphic xmlns:a="http://schemas.openxmlformats.org/drawingml/2006/main">
+              <a:graphicData uri="http://schemas.openxmlformats.org/drawingml/2006/picture">
+                <pic:pic xmlns:pic="http://schemas.openxmlformats.org/drawingml/2006/picture">
+                  <pic:nvPicPr>
+                    <pic:cNvPr id="26" name="Picture 26" descr="Text&#10;&#10;Description automatically generated"/>
+                    <pic:cNvPicPr/>
+                  </pic:nvPicPr>
+                  <pic:blipFill>
+                    <a:blip r:embed="rId28"/>
+                    <a:stretch>
+                      <a:fillRect/>
+                    </a:stretch>
+                  </pic:blipFill>
+                  <pic:spPr>
+                    <a:xfrm>
+                      <a:off x="0" y="0"/>
+                      <a:ext cx="5727700" cy="4358005"/>
+                    </a:xfrm>
+                    <a:prstGeom prst="rect">
+                      <a:avLst/>
+                    </a:prstGeom>
+                  </pic:spPr>
+                </pic:pic>
+              </a:graphicData>
+            </a:graphic>
+          </wp:inline>
+        </w:drawing>
+      </w:r>
+    </w:p>
+    <w:p>
+      <w:pPr>
+        <w:rPr>
+          <w:rStyle w:val="Strong"/>
+          <w:rFonts w:ascii="Source Sans Pro" w:hAnsi="Source Sans Pro"/>
+          <w:b w:val="0"/>
+          <w:bCs w:val="0"/>
+          <w:color w:val="000000"/>
+        </w:rPr>
+      </w:pPr>
+    </w:p>
+    <w:p>
+      <w:pPr>
+        <w:rPr>
+          <w:rStyle w:val="Strong"/>
+          <w:rFonts w:ascii="Source Sans Pro" w:hAnsi="Source Sans Pro"/>
+          <w:b w:val="0"/>
+          <w:bCs w:val="0"/>
+          <w:color w:val="000000"/>
+        </w:rPr>
+      </w:pPr>
+      <w:r>
+        <w:rPr>
+          <w:rStyle w:val="Strong"/>
+          <w:rFonts w:ascii="Source Sans Pro" w:hAnsi="Source Sans Pro"/>
+          <w:color w:val="000000"/>
+        </w:rPr>
+        <w:t>R0:</w:t>
+      </w:r>
+      <w:r>
+        <w:rPr>
+          <w:rStyle w:val="Strong"/>
+          <w:rFonts w:ascii="Source Sans Pro" w:hAnsi="Source Sans Pro"/>
+          <w:color w:val="000000"/>
+        </w:rPr>
+        <w:t xml:space="preserve"> </w:t>
+      </w:r>
+      <w:r>
+        <w:rPr>
+          <w:rStyle w:val="Strong"/>
+          <w:rFonts w:ascii="Source Sans Pro" w:hAnsi="Source Sans Pro"/>
+          <w:b w:val="0"/>
+          <w:bCs w:val="0"/>
+          <w:color w:val="000000"/>
+        </w:rPr>
+        <w:t>The bug has been successfully resolved</w:t>
+      </w:r>
+    </w:p>
+    <w:p>
+      <w:pPr>
+        <w:rPr>
+          <w:rStyle w:val="Strong"/>
+          <w:rFonts w:ascii="Source Sans Pro" w:hAnsi="Source Sans Pro"/>
+          <w:color w:val="FF0000"/>
+        </w:rPr>
+      </w:pPr>
+      <w:r>
+        <w:rPr>
+          <w:rStyle w:val="Strong"/>
+          <w:rFonts w:ascii="Source Sans Pro" w:hAnsi="Source Sans Pro"/>
+          <w:color w:val="FF0000"/>
+        </w:rPr>
+        <w:t>Correct code:</w:t>
+      </w:r>
+    </w:p>
+    <w:p>
+      <w:pPr>
+        <w:rPr>
+          <w:rStyle w:val="Strong"/>
+          <w:rFonts w:ascii="Source Sans Pro" w:hAnsi="Source Sans Pro"/>
+          <w:color w:val="000000"/>
+        </w:rPr>
+      </w:pPr>
+      <w:r>
+        <w:rPr>
+          <w:rStyle w:val="Strong"/>
+          <w:rFonts w:ascii="Source Sans Pro" w:hAnsi="Source Sans Pro"/>
+          <w:color w:val="000000"/>
+        </w:rPr>
+        <w:drawing>
+          <wp:inline distT="0" distB="0" distL="0" distR="0" wp14:anchorId="7ADD9839" wp14:editId="3FE61409">
+            <wp:extent cx="5727700" cy="2743835"/>
+            <wp:effectExtent l="0" t="0" r="6350" b="0"/>
+            <wp:docPr id="27" name="Picture 27"/>
+            <wp:cNvGraphicFramePr>
+              <a:graphicFrameLocks xmlns:a="http://schemas.openxmlformats.org/drawingml/2006/main" noChangeAspect="1"/>
+            </wp:cNvGraphicFramePr>
+            <a:graphic xmlns:a="http://schemas.openxmlformats.org/drawingml/2006/main">
+              <a:graphicData uri="http://schemas.openxmlformats.org/drawingml/2006/picture">
+                <pic:pic xmlns:pic="http://schemas.openxmlformats.org/drawingml/2006/picture">
+                  <pic:nvPicPr>
+                    <pic:cNvPr id="1" name=""/>
+                    <pic:cNvPicPr/>
+                  </pic:nvPicPr>
+                  <pic:blipFill>
+                    <a:blip r:embed="rId29"/>
+                    <a:stretch>
+                      <a:fillRect/>
+                    </a:stretch>
+                  </pic:blipFill>
+                  <pic:spPr>
+                    <a:xfrm>
+                      <a:off x="0" y="0"/>
+                      <a:ext cx="5727700" cy="2743835"/>
+                    </a:xfrm>
+                    <a:prstGeom prst="rect">
+                      <a:avLst/>
+                    </a:prstGeom>
+                  </pic:spPr>
+                </pic:pic>
+              </a:graphicData>
+            </a:graphic>
+          </wp:inline>
+        </w:drawing>
+      </w:r>
+    </w:p>
+    <w:p>
+      <w:pPr>
+        <w:rPr>
+          <w:rStyle w:val="Strong"/>
+          <w:rFonts w:ascii="Source Sans Pro" w:hAnsi="Source Sans Pro"/>
+        </w:rPr>
+      </w:pPr>
+    </w:p>
+    <w:p>
+      <w:pPr>
+        <w:rPr>
+          <w:rStyle w:val="Strong"/>
+          <w:rFonts w:ascii="Source Sans Pro" w:hAnsi="Source Sans Pro"/>
+        </w:rPr>
+      </w:pPr>
+    </w:p>
+    <w:p>
+      <w:pPr>
+        <w:rPr>
+          <w:rStyle w:val="Strong"/>
+          <w:rFonts w:ascii="Source Sans Pro" w:hAnsi="Source Sans Pro"/>
+        </w:rPr>
+      </w:pPr>
+    </w:p>
+    <w:p>
+      <w:pPr>
+        <w:rPr>
+          <w:rStyle w:val="Strong"/>
+          <w:rFonts w:ascii="Source Sans Pro" w:hAnsi="Source Sans Pro"/>
+        </w:rPr>
+      </w:pPr>
+    </w:p>
+    <w:p>
+      <w:pPr>
+        <w:rPr>
+          <w:rStyle w:val="Strong"/>
+          <w:rFonts w:ascii="Source Sans Pro" w:hAnsi="Source Sans Pro"/>
+        </w:rPr>
+      </w:pPr>
+      <w:r>
+        <w:rPr>
+          <w:rStyle w:val="Strong"/>
+          <w:rFonts w:ascii="Source Sans Pro" w:hAnsi="Source Sans Pro"/>
+        </w:rPr>
+        <w:lastRenderedPageBreak/>
+        <w:t>Test screenshot:</w:t>
+      </w:r>
+    </w:p>
+    <w:p>
+      <w:pPr>
+        <w:rPr>
+          <w:rStyle w:val="Strong"/>
+          <w:rFonts w:ascii="Source Sans Pro" w:hAnsi="Source Sans Pro"/>
+          <w:color w:val="000000"/>
+        </w:rPr>
+      </w:pPr>
+      <w:r>
+        <w:rPr>
+          <w:rStyle w:val="Strong"/>
+          <w:rFonts w:ascii="Source Sans Pro" w:hAnsi="Source Sans Pro"/>
+          <w:b w:val="0"/>
+          <w:bCs w:val="0"/>
+          <w:color w:val="000000"/>
+        </w:rPr>
+        <w:drawing>
+          <wp:inline distT="0" distB="0" distL="0" distR="0" wp14:anchorId="0835C5D6" wp14:editId="11F36774">
+            <wp:extent cx="5073162" cy="4106901"/>
+            <wp:effectExtent l="0" t="0" r="0" b="8255"/>
+            <wp:docPr id="28" name="Picture 28" descr="Text&#10;&#10;Description automatically generated"/>
+            <wp:cNvGraphicFramePr>
+              <a:graphicFrameLocks xmlns:a="http://schemas.openxmlformats.org/drawingml/2006/main" noChangeAspect="1"/>
+            </wp:cNvGraphicFramePr>
+            <a:graphic xmlns:a="http://schemas.openxmlformats.org/drawingml/2006/main">
+              <a:graphicData uri="http://schemas.openxmlformats.org/drawingml/2006/picture">
+                <pic:pic xmlns:pic="http://schemas.openxmlformats.org/drawingml/2006/picture">
+                  <pic:nvPicPr>
+                    <pic:cNvPr id="24" name="Picture 24" descr="Text&#10;&#10;Description automatically generated"/>
+                    <pic:cNvPicPr/>
+                  </pic:nvPicPr>
+                  <pic:blipFill>
+                    <a:blip r:embed="rId26"/>
+                    <a:stretch>
+                      <a:fillRect/>
+                    </a:stretch>
+                  </pic:blipFill>
+                  <pic:spPr>
+                    <a:xfrm>
+                      <a:off x="0" y="0"/>
+                      <a:ext cx="5108405" cy="4135431"/>
+                    </a:xfrm>
+                    <a:prstGeom prst="rect">
+                      <a:avLst/>
+                    </a:prstGeom>
+                  </pic:spPr>
+                </pic:pic>
+              </a:graphicData>
+            </a:graphic>
+          </wp:inline>
+        </w:drawing>
+      </w:r>
+    </w:p>
+    <w:p>
+      <w:r>
+        <w:rPr>
+          <w:b/>
+          <w:bCs/>
+        </w:rPr>
+        <w:t>Version control:</w:t>
+      </w:r>
+      <w:r>
+        <w:t xml:space="preserve"> </w:t>
+      </w:r>
+    </w:p>
     <w:p/>
-    <w:p>
-      <w:pPr>
-        <w:rPr>
-          <w:rStyle w:val="Strong"/>
-          <w:rFonts w:ascii="Source Sans Pro" w:hAnsi="Source Sans Pro"/>
-          <w:color w:val="FF0000"/>
-        </w:rPr>
-      </w:pPr>
-      <w:r>
-        <w:rPr>
-          <w:rStyle w:val="Strong"/>
-          <w:rFonts w:ascii="Source Sans Pro" w:hAnsi="Source Sans Pro"/>
-          <w:color w:val="FF0000"/>
-        </w:rPr>
-        <w:t>Resolution</w:t>
-      </w:r>
-    </w:p>
-    <w:p>
-      <w:pPr>
-        <w:rPr>
-          <w:rStyle w:val="Strong"/>
-          <w:rFonts w:ascii="Source Sans Pro" w:hAnsi="Source Sans Pro"/>
-          <w:b w:val="0"/>
-          <w:bCs w:val="0"/>
-          <w:color w:val="000000"/>
-        </w:rPr>
-      </w:pPr>
-      <w:r>
-        <w:rPr>
-          <w:rStyle w:val="Strong"/>
-          <w:rFonts w:ascii="Source Sans Pro" w:hAnsi="Source Sans Pro"/>
-          <w:b w:val="0"/>
-          <w:bCs w:val="0"/>
-          <w:color w:val="000000"/>
-        </w:rPr>
-        <w:t xml:space="preserve">H0: </w:t>
-      </w:r>
-    </w:p>
-    <w:p>
-      <w:pPr>
-        <w:rPr>
-          <w:rStyle w:val="Strong"/>
-          <w:rFonts w:ascii="Source Sans Pro" w:hAnsi="Source Sans Pro"/>
-          <w:b w:val="0"/>
-          <w:bCs w:val="0"/>
-          <w:color w:val="000000"/>
-        </w:rPr>
-      </w:pPr>
-      <w:r>
-        <w:rPr>
-          <w:rStyle w:val="Strong"/>
-          <w:rFonts w:ascii="Source Sans Pro" w:hAnsi="Source Sans Pro"/>
-          <w:b w:val="0"/>
-          <w:bCs w:val="0"/>
-          <w:color w:val="000000"/>
-        </w:rPr>
-        <w:t>T0:</w:t>
-      </w:r>
-    </w:p>
-    <w:p>
-      <w:pPr>
-        <w:rPr>
-          <w:rStyle w:val="Strong"/>
-          <w:rFonts w:ascii="Source Sans Pro" w:hAnsi="Source Sans Pro"/>
-          <w:b w:val="0"/>
-          <w:bCs w:val="0"/>
-          <w:color w:val="000000"/>
-        </w:rPr>
-      </w:pPr>
-      <w:r>
-        <w:rPr>
-          <w:rStyle w:val="Strong"/>
-          <w:rFonts w:ascii="Source Sans Pro" w:hAnsi="Source Sans Pro"/>
-          <w:b w:val="0"/>
-          <w:bCs w:val="0"/>
-          <w:color w:val="000000"/>
-        </w:rPr>
-        <w:t>R0:</w:t>
-      </w:r>
-    </w:p>
-    <w:p>
-      <w:pPr>
-        <w:rPr>
-          <w:rStyle w:val="Strong"/>
-          <w:rFonts w:ascii="Source Sans Pro" w:hAnsi="Source Sans Pro"/>
-          <w:b w:val="0"/>
-          <w:bCs w:val="0"/>
-          <w:color w:val="000000"/>
-        </w:rPr>
-      </w:pPr>
-      <w:r>
-        <w:rPr>
-          <w:rStyle w:val="Strong"/>
-          <w:rFonts w:ascii="Source Sans Pro" w:hAnsi="Source Sans Pro"/>
-          <w:b w:val="0"/>
-          <w:bCs w:val="0"/>
-          <w:color w:val="000000"/>
-        </w:rPr>
-        <w:t>Test screenshots</w:t>
-      </w:r>
-      <w:r>
-        <w:rPr>
-          <w:rStyle w:val="Strong"/>
-          <w:rFonts w:ascii="Source Sans Pro" w:hAnsi="Source Sans Pro"/>
-          <w:b w:val="0"/>
-          <w:bCs w:val="0"/>
-          <w:color w:val="000000"/>
-        </w:rPr>
-        <w:t xml:space="preserve"> with </w:t>
-      </w:r>
-      <w:r>
-        <w:rPr>
-          <w:rStyle w:val="Strong"/>
-          <w:rFonts w:ascii="Source Sans Pro" w:hAnsi="Source Sans Pro"/>
-          <w:b w:val="0"/>
-          <w:bCs w:val="0"/>
-          <w:color w:val="FF0000"/>
-        </w:rPr>
-        <w:t>correct code</w:t>
-      </w:r>
-    </w:p>
-    <w:p>
-      <w:pPr>
-        <w:rPr>
-          <w:rStyle w:val="Strong"/>
-          <w:rFonts w:ascii="Source Sans Pro" w:hAnsi="Source Sans Pro"/>
-          <w:color w:val="000000"/>
-        </w:rPr>
-      </w:pPr>
-    </w:p>
-    <w:p>
-      <w:r>
-        <w:t>Version control: Provide screenshots of commits</w:t>
-      </w:r>
-    </w:p>
     <w:p>
       <w:pPr>
         <w:rPr>

</xml_diff>